<commit_message>
Added to do list to the description
</commit_message>
<xml_diff>
--- a/P1 Description.docx
+++ b/P1 Description.docx
@@ -51,6 +51,9 @@
     </w:p>
     <w:p>
       <w:r>
+        <w:rPr>
+          <w:noProof/>
+        </w:rPr>
         <w:drawing>
           <wp:inline distT="0" distB="0" distL="0" distR="0" wp14:anchorId="29EFD062" wp14:editId="1C5DC2B8">
             <wp:extent cx="5943600" cy="5799455"/>
@@ -114,6 +117,106 @@
       <w:r>
         <w:lastRenderedPageBreak/>
         <w:t>Wire Frame</w:t>
+      </w:r>
+    </w:p>
+    <w:p>
+      <w:r>
+        <w:br w:type="page"/>
+      </w:r>
+    </w:p>
+    <w:p>
+      <w:r>
+        <w:lastRenderedPageBreak/>
+        <w:t>Tasks:</w:t>
+      </w:r>
+    </w:p>
+    <w:p>
+      <w:r>
+        <w:t>Java/Spring</w:t>
+      </w:r>
+    </w:p>
+    <w:p>
+      <w:r>
+        <w:tab/>
+        <w:t>Model</w:t>
+      </w:r>
+      <w:r>
+        <w:t xml:space="preserve"> - status</w:t>
+      </w:r>
+    </w:p>
+    <w:p>
+      <w:pPr>
+        <w:ind w:firstLine="720"/>
+      </w:pPr>
+      <w:r>
+        <w:t>Repository</w:t>
+      </w:r>
+      <w:r>
+        <w:t xml:space="preserve"> - status</w:t>
+      </w:r>
+    </w:p>
+    <w:p>
+      <w:pPr>
+        <w:ind w:firstLine="720"/>
+      </w:pPr>
+      <w:r>
+        <w:t>Service</w:t>
+      </w:r>
+      <w:r>
+        <w:t xml:space="preserve"> - status</w:t>
+      </w:r>
+    </w:p>
+    <w:p>
+      <w:pPr>
+        <w:ind w:firstLine="720"/>
+      </w:pPr>
+      <w:r>
+        <w:t>DTO</w:t>
+      </w:r>
+      <w:r>
+        <w:t xml:space="preserve"> - status</w:t>
+      </w:r>
+    </w:p>
+    <w:p>
+      <w:pPr>
+        <w:ind w:firstLine="720"/>
+      </w:pPr>
+      <w:r>
+        <w:t>Controller</w:t>
+      </w:r>
+      <w:r>
+        <w:t>s - status</w:t>
+      </w:r>
+    </w:p>
+    <w:p>
+      <w:pPr>
+        <w:ind w:firstLine="720"/>
+      </w:pPr>
+      <w:r>
+        <w:t>Testing</w:t>
+      </w:r>
+      <w:r>
+        <w:t xml:space="preserve"> - TODO</w:t>
+      </w:r>
+    </w:p>
+    <w:p>
+      <w:r>
+        <w:t>Angular</w:t>
+      </w:r>
+    </w:p>
+    <w:p>
+      <w:r>
+        <w:tab/>
+        <w:t>Components</w:t>
+      </w:r>
+    </w:p>
+    <w:p>
+      <w:r>
+        <w:tab/>
+        <w:t>Testing</w:t>
+      </w:r>
+      <w:r>
+        <w:t xml:space="preserve"> - TODO</w:t>
       </w:r>
     </w:p>
     <w:sectPr>

</xml_diff>

<commit_message>
Added user stories content to P1 Description doc
</commit_message>
<xml_diff>
--- a/P1 Description.docx
+++ b/P1 Description.docx
@@ -1,6 +1,6 @@
 
 <file path=word/document.xml><?xml version="1.0" encoding="utf-8"?>
-<w:document xmlns:wpc="http://schemas.microsoft.com/office/word/2010/wordprocessingCanvas" xmlns:cx="http://schemas.microsoft.com/office/drawing/2014/chartex" xmlns:cx1="http://schemas.microsoft.com/office/drawing/2015/9/8/chartex" xmlns:cx2="http://schemas.microsoft.com/office/drawing/2015/10/21/chartex" xmlns:cx3="http://schemas.microsoft.com/office/drawing/2016/5/9/chartex" xmlns:cx4="http://schemas.microsoft.com/office/drawing/2016/5/10/chartex" xmlns:cx5="http://schemas.microsoft.com/office/drawing/2016/5/11/chartex" xmlns:cx6="http://schemas.microsoft.com/office/drawing/2016/5/12/chartex" xmlns:cx7="http://schemas.microsoft.com/office/drawing/2016/5/13/chartex" xmlns:cx8="http://schemas.microsoft.com/office/drawing/2016/5/14/chartex" xmlns:mc="http://schemas.openxmlformats.org/markup-compatibility/2006" xmlns:aink="http://schemas.microsoft.com/office/drawing/2016/ink" xmlns:am3d="http://schemas.microsoft.com/office/drawing/2017/model3d" xmlns:o="urn:schemas-microsoft-com:office:office" xmlns:oel="http://schemas.microsoft.com/office/2019/extlst" xmlns:r="http://schemas.openxmlformats.org/officeDocument/2006/relationships" xmlns:m="http://schemas.openxmlformats.org/officeDocument/2006/math" xmlns:v="urn:schemas-microsoft-com:vml" xmlns:wp14="http://schemas.microsoft.com/office/word/2010/wordprocessingDrawing" xmlns:wp="http://schemas.openxmlformats.org/drawingml/2006/wordprocessingDrawing" xmlns:w10="urn:schemas-microsoft-com:office:word" xmlns:w="http://schemas.openxmlformats.org/wordprocessingml/2006/main" xmlns:w14="http://schemas.microsoft.com/office/word/2010/wordml" xmlns:w15="http://schemas.microsoft.com/office/word/2012/wordml" xmlns:w16cex="http://schemas.microsoft.com/office/word/2018/wordml/cex" xmlns:w16cid="http://schemas.microsoft.com/office/word/2016/wordml/cid" xmlns:w16="http://schemas.microsoft.com/office/word/2018/wordml" xmlns:w16du="http://schemas.microsoft.com/office/word/2023/wordml/word16du" xmlns:w16sdtdh="http://schemas.microsoft.com/office/word/2020/wordml/sdtdatahash" xmlns:w16sdtfl="http://schemas.microsoft.com/office/word/2024/wordml/sdtformatlock" xmlns:w16se="http://schemas.microsoft.com/office/word/2015/wordml/symex" xmlns:wpg="http://schemas.microsoft.com/office/word/2010/wordprocessingGroup" xmlns:wpi="http://schemas.microsoft.com/office/word/2010/wordprocessingInk" xmlns:wne="http://schemas.microsoft.com/office/word/2006/wordml" xmlns:wps="http://schemas.microsoft.com/office/word/2010/wordprocessingShape" mc:Ignorable="w14 w15 w16se w16cid w16 w16cex w16sdtdh w16sdtfl w16du wp14">
+<w:document xmlns:wpc="http://schemas.microsoft.com/office/word/2010/wordprocessingCanvas" xmlns:cx="http://schemas.microsoft.com/office/drawing/2014/chartex" xmlns:cx1="http://schemas.microsoft.com/office/drawing/2015/9/8/chartex" xmlns:cx2="http://schemas.microsoft.com/office/drawing/2015/10/21/chartex" xmlns:cx3="http://schemas.microsoft.com/office/drawing/2016/5/9/chartex" xmlns:cx4="http://schemas.microsoft.com/office/drawing/2016/5/10/chartex" xmlns:cx5="http://schemas.microsoft.com/office/drawing/2016/5/11/chartex" xmlns:cx6="http://schemas.microsoft.com/office/drawing/2016/5/12/chartex" xmlns:cx7="http://schemas.microsoft.com/office/drawing/2016/5/13/chartex" xmlns:cx8="http://schemas.microsoft.com/office/drawing/2016/5/14/chartex" xmlns:mc="http://schemas.openxmlformats.org/markup-compatibility/2006" xmlns:aink="http://schemas.microsoft.com/office/drawing/2016/ink" xmlns:am3d="http://schemas.microsoft.com/office/drawing/2017/model3d" xmlns:o="urn:schemas-microsoft-com:office:office" xmlns:oel="http://schemas.microsoft.com/office/2019/extlst" xmlns:r="http://schemas.openxmlformats.org/officeDocument/2006/relationships" xmlns:m="http://schemas.openxmlformats.org/officeDocument/2006/math" xmlns:v="urn:schemas-microsoft-com:vml" xmlns:wp14="http://schemas.microsoft.com/office/word/2010/wordprocessingDrawing" xmlns:wp="http://schemas.openxmlformats.org/drawingml/2006/wordprocessingDrawing" xmlns:w10="urn:schemas-microsoft-com:office:word" xmlns:w="http://schemas.openxmlformats.org/wordprocessingml/2006/main" xmlns:w14="http://schemas.microsoft.com/office/word/2010/wordml" xmlns:w15="http://schemas.microsoft.com/office/word/2012/wordml" xmlns:w16cex="http://schemas.microsoft.com/office/word/2018/wordml/cex" xmlns:w16cid="http://schemas.microsoft.com/office/word/2016/wordml/cid" xmlns:w16="http://schemas.microsoft.com/office/word/2018/wordml" xmlns:w16sdtdh="http://schemas.microsoft.com/office/word/2020/wordml/sdtdatahash" xmlns:w16se="http://schemas.microsoft.com/office/word/2015/wordml/symex" xmlns:wpg="http://schemas.microsoft.com/office/word/2010/wordprocessingGroup" xmlns:wpi="http://schemas.microsoft.com/office/word/2010/wordprocessingInk" xmlns:wne="http://schemas.microsoft.com/office/word/2006/wordml" xmlns:wps="http://schemas.microsoft.com/office/word/2010/wordprocessingShape" mc:Ignorable="w14 w15 w16se w16cid w16 w16cex w16sdtdh wp14">
   <w:body>
     <w:p>
       <w:pPr>
@@ -26,6 +26,246 @@
       <w:r>
         <w:t>User Stories</w:t>
       </w:r>
+    </w:p>
+    <w:p>
+      <w:pPr>
+        <w:rPr>
+          <w:b/>
+          <w:bCs/>
+        </w:rPr>
+      </w:pPr>
+      <w:r>
+        <w:rPr>
+          <w:b/>
+          <w:bCs/>
+        </w:rPr>
+        <w:t>Login &amp; authentication</w:t>
+      </w:r>
+    </w:p>
+    <w:p>
+      <w:pPr>
+        <w:pStyle w:val="ListParagraph"/>
+        <w:numPr>
+          <w:ilvl w:val="0"/>
+          <w:numId w:val="6"/>
+        </w:numPr>
+      </w:pPr>
+      <w:r>
+        <w:t>As a user, I want to create an account with secured authentication so that my login credentials are safe, and I can access my unique wish list account.</w:t>
+      </w:r>
+    </w:p>
+    <w:p>
+      <w:pPr>
+        <w:pStyle w:val="ListParagraph"/>
+        <w:numPr>
+          <w:ilvl w:val="0"/>
+          <w:numId w:val="6"/>
+        </w:numPr>
+      </w:pPr>
+      <w:r>
+        <w:t>As a user, I want to I want to login into my unique account given my login info so that I can access my personal wish list account.</w:t>
+      </w:r>
+    </w:p>
+    <w:p>
+      <w:pPr>
+        <w:pStyle w:val="ListParagraph"/>
+        <w:numPr>
+          <w:ilvl w:val="0"/>
+          <w:numId w:val="6"/>
+        </w:numPr>
+      </w:pPr>
+      <w:r>
+        <w:t xml:space="preserve">As a user, I want to be able to sign out of my account so that someone else can log into the same application through a different account. </w:t>
+      </w:r>
+    </w:p>
+    <w:p>
+      <w:pPr>
+        <w:rPr>
+          <w:b/>
+          <w:bCs/>
+        </w:rPr>
+      </w:pPr>
+      <w:r>
+        <w:rPr>
+          <w:b/>
+          <w:bCs/>
+        </w:rPr>
+        <w:t>View landing page &amp; web components</w:t>
+      </w:r>
+    </w:p>
+    <w:p>
+      <w:pPr>
+        <w:pStyle w:val="ListParagraph"/>
+        <w:numPr>
+          <w:ilvl w:val="0"/>
+          <w:numId w:val="7"/>
+        </w:numPr>
+      </w:pPr>
+      <w:r>
+        <w:t>As a user,</w:t>
+      </w:r>
+      <w:r>
+        <w:t xml:space="preserve"> upon login, I want to see various components of the application so I that I know where to navigate throughout the application. </w:t>
+      </w:r>
+      <w:r>
+        <w:t xml:space="preserve"> </w:t>
+      </w:r>
+    </w:p>
+    <w:p>
+      <w:pPr>
+        <w:pStyle w:val="ListParagraph"/>
+        <w:numPr>
+          <w:ilvl w:val="0"/>
+          <w:numId w:val="7"/>
+        </w:numPr>
+      </w:pPr>
+      <w:r>
+        <w:t xml:space="preserve">As a user, upon login, I want to see a home page that welcomes me and provides a brief description with instructions on how to navigate/use the wish list </w:t>
+      </w:r>
+      <w:proofErr w:type="gramStart"/>
+      <w:r>
+        <w:t>application</w:t>
+      </w:r>
+      <w:proofErr w:type="gramEnd"/>
+      <w:r>
+        <w:t xml:space="preserve"> so I know how to use the app.</w:t>
+      </w:r>
+    </w:p>
+    <w:p>
+      <w:pPr>
+        <w:pStyle w:val="ListParagraph"/>
+        <w:numPr>
+          <w:ilvl w:val="0"/>
+          <w:numId w:val="7"/>
+        </w:numPr>
+      </w:pPr>
+      <w:r>
+        <w:t>As a user, I want to see a nav bar so that I can see my options and see each component within the application.</w:t>
+      </w:r>
+    </w:p>
+    <w:p>
+      <w:pPr>
+        <w:pStyle w:val="ListParagraph"/>
+        <w:numPr>
+          <w:ilvl w:val="0"/>
+          <w:numId w:val="7"/>
+        </w:numPr>
+      </w:pPr>
+      <w:r>
+        <w:t xml:space="preserve">As a user, I want </w:t>
+      </w:r>
+      <w:r>
+        <w:t xml:space="preserve">a dashboard so that </w:t>
+      </w:r>
+      <w:proofErr w:type="gramStart"/>
+      <w:r>
+        <w:t>all of</w:t>
+      </w:r>
+      <w:proofErr w:type="gramEnd"/>
+      <w:r>
+        <w:t xml:space="preserve"> my wish lists are located in one organized location in the application. </w:t>
+      </w:r>
+    </w:p>
+    <w:p>
+      <w:pPr>
+        <w:pStyle w:val="ListParagraph"/>
+        <w:numPr>
+          <w:ilvl w:val="0"/>
+          <w:numId w:val="7"/>
+        </w:numPr>
+      </w:pPr>
+      <w:r>
+        <w:t>As a user,  I want a live countdown so that I can view the precise time until Christmas starts.</w:t>
+      </w:r>
+    </w:p>
+    <w:p>
+      <w:pPr>
+        <w:rPr>
+          <w:b/>
+          <w:bCs/>
+        </w:rPr>
+      </w:pPr>
+      <w:r>
+        <w:rPr>
+          <w:b/>
+          <w:bCs/>
+        </w:rPr>
+        <w:t>Create &amp; manage wish lists</w:t>
+      </w:r>
+    </w:p>
+    <w:p>
+      <w:pPr>
+        <w:pStyle w:val="ListParagraph"/>
+        <w:numPr>
+          <w:ilvl w:val="0"/>
+          <w:numId w:val="7"/>
+        </w:numPr>
+      </w:pPr>
+      <w:r>
+        <w:t>As a user, I want to create and name a</w:t>
+      </w:r>
+      <w:r>
+        <w:t xml:space="preserve">s many </w:t>
+      </w:r>
+      <w:r>
+        <w:t xml:space="preserve">wish </w:t>
+      </w:r>
+      <w:r>
+        <w:t>lists I want,</w:t>
+      </w:r>
+      <w:r>
+        <w:t xml:space="preserve"> so that I can begin adding items </w:t>
+      </w:r>
+      <w:r>
+        <w:t>my lists</w:t>
+      </w:r>
+      <w:r>
+        <w:t>.</w:t>
+      </w:r>
+    </w:p>
+    <w:p>
+      <w:pPr>
+        <w:pStyle w:val="ListParagraph"/>
+        <w:numPr>
+          <w:ilvl w:val="0"/>
+          <w:numId w:val="7"/>
+        </w:numPr>
+      </w:pPr>
+      <w:r>
+        <w:t>As a user, I want to add, update, and delete items on my wish list so that I can change my wish list based on my evolving interests.</w:t>
+      </w:r>
+    </w:p>
+    <w:p>
+      <w:pPr>
+        <w:pStyle w:val="ListParagraph"/>
+        <w:numPr>
+          <w:ilvl w:val="0"/>
+          <w:numId w:val="7"/>
+        </w:numPr>
+      </w:pPr>
+      <w:r>
+        <w:t>As a user, I want to be able to update and delete my wish lists so that I have more control over managing my wish lists.</w:t>
+      </w:r>
+    </w:p>
+    <w:p>
+      <w:pPr>
+        <w:pStyle w:val="ListParagraph"/>
+        <w:numPr>
+          <w:ilvl w:val="0"/>
+          <w:numId w:val="7"/>
+        </w:numPr>
+      </w:pPr>
+      <w:r>
+        <w:t>As a user, I want to view my wish lists so I can know what items and lists are currently being managed.</w:t>
+      </w:r>
+    </w:p>
+    <w:p>
+      <w:pPr>
+        <w:rPr>
+          <w:b/>
+          <w:bCs/>
+        </w:rPr>
+      </w:pPr>
     </w:p>
     <w:p>
       <w:pPr>
@@ -70,7 +310,7 @@
                     <pic:cNvPicPr/>
                   </pic:nvPicPr>
                   <pic:blipFill>
-                    <a:blip r:embed="rId4"/>
+                    <a:blip r:embed="rId5"/>
                     <a:stretch>
                       <a:fillRect/>
                     </a:stretch>
@@ -229,8 +469,705 @@
 </w:document>
 </file>
 
+<file path=word/numbering.xml><?xml version="1.0" encoding="utf-8"?>
+<w:numbering xmlns:wpc="http://schemas.microsoft.com/office/word/2010/wordprocessingCanvas" xmlns:cx="http://schemas.microsoft.com/office/drawing/2014/chartex" xmlns:cx1="http://schemas.microsoft.com/office/drawing/2015/9/8/chartex" xmlns:cx2="http://schemas.microsoft.com/office/drawing/2015/10/21/chartex" xmlns:cx3="http://schemas.microsoft.com/office/drawing/2016/5/9/chartex" xmlns:cx4="http://schemas.microsoft.com/office/drawing/2016/5/10/chartex" xmlns:cx5="http://schemas.microsoft.com/office/drawing/2016/5/11/chartex" xmlns:cx6="http://schemas.microsoft.com/office/drawing/2016/5/12/chartex" xmlns:cx7="http://schemas.microsoft.com/office/drawing/2016/5/13/chartex" xmlns:cx8="http://schemas.microsoft.com/office/drawing/2016/5/14/chartex" xmlns:mc="http://schemas.openxmlformats.org/markup-compatibility/2006" xmlns:aink="http://schemas.microsoft.com/office/drawing/2016/ink" xmlns:am3d="http://schemas.microsoft.com/office/drawing/2017/model3d" xmlns:o="urn:schemas-microsoft-com:office:office" xmlns:oel="http://schemas.microsoft.com/office/2019/extlst" xmlns:r="http://schemas.openxmlformats.org/officeDocument/2006/relationships" xmlns:m="http://schemas.openxmlformats.org/officeDocument/2006/math" xmlns:v="urn:schemas-microsoft-com:vml" xmlns:wp14="http://schemas.microsoft.com/office/word/2010/wordprocessingDrawing" xmlns:wp="http://schemas.openxmlformats.org/drawingml/2006/wordprocessingDrawing" xmlns:w10="urn:schemas-microsoft-com:office:word" xmlns:w="http://schemas.openxmlformats.org/wordprocessingml/2006/main" xmlns:w14="http://schemas.microsoft.com/office/word/2010/wordml" xmlns:w15="http://schemas.microsoft.com/office/word/2012/wordml" xmlns:w16cex="http://schemas.microsoft.com/office/word/2018/wordml/cex" xmlns:w16cid="http://schemas.microsoft.com/office/word/2016/wordml/cid" xmlns:w16="http://schemas.microsoft.com/office/word/2018/wordml" xmlns:w16sdtdh="http://schemas.microsoft.com/office/word/2020/wordml/sdtdatahash" xmlns:w16se="http://schemas.microsoft.com/office/word/2015/wordml/symex" xmlns:wpg="http://schemas.microsoft.com/office/word/2010/wordprocessingGroup" xmlns:wpi="http://schemas.microsoft.com/office/word/2010/wordprocessingInk" xmlns:wne="http://schemas.microsoft.com/office/word/2006/wordml" xmlns:wps="http://schemas.microsoft.com/office/word/2010/wordprocessingShape" mc:Ignorable="w14 w15 w16se w16cid w16 w16cex w16sdtdh wp14">
+  <w:abstractNum w:abstractNumId="0" w15:restartNumberingAfterBreak="0">
+    <w:nsid w:val="3A36567C"/>
+    <w:multiLevelType w:val="hybridMultilevel"/>
+    <w:tmpl w:val="4C8042CE"/>
+    <w:lvl w:ilvl="0" w:tplc="0409000F">
+      <w:start w:val="1"/>
+      <w:numFmt w:val="decimal"/>
+      <w:lvlText w:val="%1."/>
+      <w:lvlJc w:val="left"/>
+      <w:pPr>
+        <w:ind w:left="720" w:hanging="360"/>
+      </w:pPr>
+      <w:rPr>
+        <w:rFonts w:hint="default"/>
+      </w:rPr>
+    </w:lvl>
+    <w:lvl w:ilvl="1" w:tplc="04090019" w:tentative="1">
+      <w:start w:val="1"/>
+      <w:numFmt w:val="lowerLetter"/>
+      <w:lvlText w:val="%2."/>
+      <w:lvlJc w:val="left"/>
+      <w:pPr>
+        <w:ind w:left="1440" w:hanging="360"/>
+      </w:pPr>
+    </w:lvl>
+    <w:lvl w:ilvl="2" w:tplc="0409001B" w:tentative="1">
+      <w:start w:val="1"/>
+      <w:numFmt w:val="lowerRoman"/>
+      <w:lvlText w:val="%3."/>
+      <w:lvlJc w:val="right"/>
+      <w:pPr>
+        <w:ind w:left="2160" w:hanging="180"/>
+      </w:pPr>
+    </w:lvl>
+    <w:lvl w:ilvl="3" w:tplc="0409000F" w:tentative="1">
+      <w:start w:val="1"/>
+      <w:numFmt w:val="decimal"/>
+      <w:lvlText w:val="%4."/>
+      <w:lvlJc w:val="left"/>
+      <w:pPr>
+        <w:ind w:left="2880" w:hanging="360"/>
+      </w:pPr>
+    </w:lvl>
+    <w:lvl w:ilvl="4" w:tplc="04090019" w:tentative="1">
+      <w:start w:val="1"/>
+      <w:numFmt w:val="lowerLetter"/>
+      <w:lvlText w:val="%5."/>
+      <w:lvlJc w:val="left"/>
+      <w:pPr>
+        <w:ind w:left="3600" w:hanging="360"/>
+      </w:pPr>
+    </w:lvl>
+    <w:lvl w:ilvl="5" w:tplc="0409001B" w:tentative="1">
+      <w:start w:val="1"/>
+      <w:numFmt w:val="lowerRoman"/>
+      <w:lvlText w:val="%6."/>
+      <w:lvlJc w:val="right"/>
+      <w:pPr>
+        <w:ind w:left="4320" w:hanging="180"/>
+      </w:pPr>
+    </w:lvl>
+    <w:lvl w:ilvl="6" w:tplc="0409000F" w:tentative="1">
+      <w:start w:val="1"/>
+      <w:numFmt w:val="decimal"/>
+      <w:lvlText w:val="%7."/>
+      <w:lvlJc w:val="left"/>
+      <w:pPr>
+        <w:ind w:left="5040" w:hanging="360"/>
+      </w:pPr>
+    </w:lvl>
+    <w:lvl w:ilvl="7" w:tplc="04090019" w:tentative="1">
+      <w:start w:val="1"/>
+      <w:numFmt w:val="lowerLetter"/>
+      <w:lvlText w:val="%8."/>
+      <w:lvlJc w:val="left"/>
+      <w:pPr>
+        <w:ind w:left="5760" w:hanging="360"/>
+      </w:pPr>
+    </w:lvl>
+    <w:lvl w:ilvl="8" w:tplc="0409001B" w:tentative="1">
+      <w:start w:val="1"/>
+      <w:numFmt w:val="lowerRoman"/>
+      <w:lvlText w:val="%9."/>
+      <w:lvlJc w:val="right"/>
+      <w:pPr>
+        <w:ind w:left="6480" w:hanging="180"/>
+      </w:pPr>
+    </w:lvl>
+  </w:abstractNum>
+  <w:abstractNum w:abstractNumId="1" w15:restartNumberingAfterBreak="0">
+    <w:nsid w:val="3B7408BB"/>
+    <w:multiLevelType w:val="hybridMultilevel"/>
+    <w:tmpl w:val="F86C1088"/>
+    <w:lvl w:ilvl="0" w:tplc="0409000F">
+      <w:start w:val="1"/>
+      <w:numFmt w:val="decimal"/>
+      <w:lvlText w:val="%1."/>
+      <w:lvlJc w:val="left"/>
+      <w:pPr>
+        <w:ind w:left="720" w:hanging="360"/>
+      </w:pPr>
+      <w:rPr>
+        <w:rFonts w:hint="default"/>
+      </w:rPr>
+    </w:lvl>
+    <w:lvl w:ilvl="1" w:tplc="04090019" w:tentative="1">
+      <w:start w:val="1"/>
+      <w:numFmt w:val="lowerLetter"/>
+      <w:lvlText w:val="%2."/>
+      <w:lvlJc w:val="left"/>
+      <w:pPr>
+        <w:ind w:left="1440" w:hanging="360"/>
+      </w:pPr>
+    </w:lvl>
+    <w:lvl w:ilvl="2" w:tplc="0409001B" w:tentative="1">
+      <w:start w:val="1"/>
+      <w:numFmt w:val="lowerRoman"/>
+      <w:lvlText w:val="%3."/>
+      <w:lvlJc w:val="right"/>
+      <w:pPr>
+        <w:ind w:left="2160" w:hanging="180"/>
+      </w:pPr>
+    </w:lvl>
+    <w:lvl w:ilvl="3" w:tplc="0409000F" w:tentative="1">
+      <w:start w:val="1"/>
+      <w:numFmt w:val="decimal"/>
+      <w:lvlText w:val="%4."/>
+      <w:lvlJc w:val="left"/>
+      <w:pPr>
+        <w:ind w:left="2880" w:hanging="360"/>
+      </w:pPr>
+    </w:lvl>
+    <w:lvl w:ilvl="4" w:tplc="04090019" w:tentative="1">
+      <w:start w:val="1"/>
+      <w:numFmt w:val="lowerLetter"/>
+      <w:lvlText w:val="%5."/>
+      <w:lvlJc w:val="left"/>
+      <w:pPr>
+        <w:ind w:left="3600" w:hanging="360"/>
+      </w:pPr>
+    </w:lvl>
+    <w:lvl w:ilvl="5" w:tplc="0409001B" w:tentative="1">
+      <w:start w:val="1"/>
+      <w:numFmt w:val="lowerRoman"/>
+      <w:lvlText w:val="%6."/>
+      <w:lvlJc w:val="right"/>
+      <w:pPr>
+        <w:ind w:left="4320" w:hanging="180"/>
+      </w:pPr>
+    </w:lvl>
+    <w:lvl w:ilvl="6" w:tplc="0409000F" w:tentative="1">
+      <w:start w:val="1"/>
+      <w:numFmt w:val="decimal"/>
+      <w:lvlText w:val="%7."/>
+      <w:lvlJc w:val="left"/>
+      <w:pPr>
+        <w:ind w:left="5040" w:hanging="360"/>
+      </w:pPr>
+    </w:lvl>
+    <w:lvl w:ilvl="7" w:tplc="04090019" w:tentative="1">
+      <w:start w:val="1"/>
+      <w:numFmt w:val="lowerLetter"/>
+      <w:lvlText w:val="%8."/>
+      <w:lvlJc w:val="left"/>
+      <w:pPr>
+        <w:ind w:left="5760" w:hanging="360"/>
+      </w:pPr>
+    </w:lvl>
+    <w:lvl w:ilvl="8" w:tplc="0409001B" w:tentative="1">
+      <w:start w:val="1"/>
+      <w:numFmt w:val="lowerRoman"/>
+      <w:lvlText w:val="%9."/>
+      <w:lvlJc w:val="right"/>
+      <w:pPr>
+        <w:ind w:left="6480" w:hanging="180"/>
+      </w:pPr>
+    </w:lvl>
+  </w:abstractNum>
+  <w:abstractNum w:abstractNumId="2" w15:restartNumberingAfterBreak="0">
+    <w:nsid w:val="3F4216ED"/>
+    <w:multiLevelType w:val="hybridMultilevel"/>
+    <w:tmpl w:val="0B260862"/>
+    <w:lvl w:ilvl="0" w:tplc="04090001">
+      <w:start w:val="1"/>
+      <w:numFmt w:val="bullet"/>
+      <w:lvlText w:val=""/>
+      <w:lvlJc w:val="left"/>
+      <w:pPr>
+        <w:ind w:left="720" w:hanging="360"/>
+      </w:pPr>
+      <w:rPr>
+        <w:rFonts w:ascii="Symbol" w:hAnsi="Symbol" w:hint="default"/>
+      </w:rPr>
+    </w:lvl>
+    <w:lvl w:ilvl="1" w:tplc="04090003" w:tentative="1">
+      <w:start w:val="1"/>
+      <w:numFmt w:val="bullet"/>
+      <w:lvlText w:val="o"/>
+      <w:lvlJc w:val="left"/>
+      <w:pPr>
+        <w:ind w:left="1440" w:hanging="360"/>
+      </w:pPr>
+      <w:rPr>
+        <w:rFonts w:ascii="Courier New" w:hAnsi="Courier New" w:hint="default"/>
+      </w:rPr>
+    </w:lvl>
+    <w:lvl w:ilvl="2" w:tplc="04090005" w:tentative="1">
+      <w:start w:val="1"/>
+      <w:numFmt w:val="bullet"/>
+      <w:lvlText w:val=""/>
+      <w:lvlJc w:val="left"/>
+      <w:pPr>
+        <w:ind w:left="2160" w:hanging="360"/>
+      </w:pPr>
+      <w:rPr>
+        <w:rFonts w:ascii="Wingdings" w:hAnsi="Wingdings" w:hint="default"/>
+      </w:rPr>
+    </w:lvl>
+    <w:lvl w:ilvl="3" w:tplc="04090001" w:tentative="1">
+      <w:start w:val="1"/>
+      <w:numFmt w:val="bullet"/>
+      <w:lvlText w:val=""/>
+      <w:lvlJc w:val="left"/>
+      <w:pPr>
+        <w:ind w:left="2880" w:hanging="360"/>
+      </w:pPr>
+      <w:rPr>
+        <w:rFonts w:ascii="Symbol" w:hAnsi="Symbol" w:hint="default"/>
+      </w:rPr>
+    </w:lvl>
+    <w:lvl w:ilvl="4" w:tplc="04090003" w:tentative="1">
+      <w:start w:val="1"/>
+      <w:numFmt w:val="bullet"/>
+      <w:lvlText w:val="o"/>
+      <w:lvlJc w:val="left"/>
+      <w:pPr>
+        <w:ind w:left="3600" w:hanging="360"/>
+      </w:pPr>
+      <w:rPr>
+        <w:rFonts w:ascii="Courier New" w:hAnsi="Courier New" w:hint="default"/>
+      </w:rPr>
+    </w:lvl>
+    <w:lvl w:ilvl="5" w:tplc="04090005" w:tentative="1">
+      <w:start w:val="1"/>
+      <w:numFmt w:val="bullet"/>
+      <w:lvlText w:val=""/>
+      <w:lvlJc w:val="left"/>
+      <w:pPr>
+        <w:ind w:left="4320" w:hanging="360"/>
+      </w:pPr>
+      <w:rPr>
+        <w:rFonts w:ascii="Wingdings" w:hAnsi="Wingdings" w:hint="default"/>
+      </w:rPr>
+    </w:lvl>
+    <w:lvl w:ilvl="6" w:tplc="04090001" w:tentative="1">
+      <w:start w:val="1"/>
+      <w:numFmt w:val="bullet"/>
+      <w:lvlText w:val=""/>
+      <w:lvlJc w:val="left"/>
+      <w:pPr>
+        <w:ind w:left="5040" w:hanging="360"/>
+      </w:pPr>
+      <w:rPr>
+        <w:rFonts w:ascii="Symbol" w:hAnsi="Symbol" w:hint="default"/>
+      </w:rPr>
+    </w:lvl>
+    <w:lvl w:ilvl="7" w:tplc="04090003" w:tentative="1">
+      <w:start w:val="1"/>
+      <w:numFmt w:val="bullet"/>
+      <w:lvlText w:val="o"/>
+      <w:lvlJc w:val="left"/>
+      <w:pPr>
+        <w:ind w:left="5760" w:hanging="360"/>
+      </w:pPr>
+      <w:rPr>
+        <w:rFonts w:ascii="Courier New" w:hAnsi="Courier New" w:hint="default"/>
+      </w:rPr>
+    </w:lvl>
+    <w:lvl w:ilvl="8" w:tplc="04090005" w:tentative="1">
+      <w:start w:val="1"/>
+      <w:numFmt w:val="bullet"/>
+      <w:lvlText w:val=""/>
+      <w:lvlJc w:val="left"/>
+      <w:pPr>
+        <w:ind w:left="6480" w:hanging="360"/>
+      </w:pPr>
+      <w:rPr>
+        <w:rFonts w:ascii="Wingdings" w:hAnsi="Wingdings" w:hint="default"/>
+      </w:rPr>
+    </w:lvl>
+  </w:abstractNum>
+  <w:abstractNum w:abstractNumId="3" w15:restartNumberingAfterBreak="0">
+    <w:nsid w:val="427076E6"/>
+    <w:multiLevelType w:val="hybridMultilevel"/>
+    <w:tmpl w:val="ED6AA094"/>
+    <w:lvl w:ilvl="0" w:tplc="04090001">
+      <w:start w:val="1"/>
+      <w:numFmt w:val="bullet"/>
+      <w:lvlText w:val=""/>
+      <w:lvlJc w:val="left"/>
+      <w:pPr>
+        <w:ind w:left="720" w:hanging="360"/>
+      </w:pPr>
+      <w:rPr>
+        <w:rFonts w:ascii="Symbol" w:hAnsi="Symbol" w:hint="default"/>
+      </w:rPr>
+    </w:lvl>
+    <w:lvl w:ilvl="1" w:tplc="04090003" w:tentative="1">
+      <w:start w:val="1"/>
+      <w:numFmt w:val="bullet"/>
+      <w:lvlText w:val="o"/>
+      <w:lvlJc w:val="left"/>
+      <w:pPr>
+        <w:ind w:left="1440" w:hanging="360"/>
+      </w:pPr>
+      <w:rPr>
+        <w:rFonts w:ascii="Courier New" w:hAnsi="Courier New" w:hint="default"/>
+      </w:rPr>
+    </w:lvl>
+    <w:lvl w:ilvl="2" w:tplc="04090005" w:tentative="1">
+      <w:start w:val="1"/>
+      <w:numFmt w:val="bullet"/>
+      <w:lvlText w:val=""/>
+      <w:lvlJc w:val="left"/>
+      <w:pPr>
+        <w:ind w:left="2160" w:hanging="360"/>
+      </w:pPr>
+      <w:rPr>
+        <w:rFonts w:ascii="Wingdings" w:hAnsi="Wingdings" w:hint="default"/>
+      </w:rPr>
+    </w:lvl>
+    <w:lvl w:ilvl="3" w:tplc="04090001" w:tentative="1">
+      <w:start w:val="1"/>
+      <w:numFmt w:val="bullet"/>
+      <w:lvlText w:val=""/>
+      <w:lvlJc w:val="left"/>
+      <w:pPr>
+        <w:ind w:left="2880" w:hanging="360"/>
+      </w:pPr>
+      <w:rPr>
+        <w:rFonts w:ascii="Symbol" w:hAnsi="Symbol" w:hint="default"/>
+      </w:rPr>
+    </w:lvl>
+    <w:lvl w:ilvl="4" w:tplc="04090003" w:tentative="1">
+      <w:start w:val="1"/>
+      <w:numFmt w:val="bullet"/>
+      <w:lvlText w:val="o"/>
+      <w:lvlJc w:val="left"/>
+      <w:pPr>
+        <w:ind w:left="3600" w:hanging="360"/>
+      </w:pPr>
+      <w:rPr>
+        <w:rFonts w:ascii="Courier New" w:hAnsi="Courier New" w:hint="default"/>
+      </w:rPr>
+    </w:lvl>
+    <w:lvl w:ilvl="5" w:tplc="04090005" w:tentative="1">
+      <w:start w:val="1"/>
+      <w:numFmt w:val="bullet"/>
+      <w:lvlText w:val=""/>
+      <w:lvlJc w:val="left"/>
+      <w:pPr>
+        <w:ind w:left="4320" w:hanging="360"/>
+      </w:pPr>
+      <w:rPr>
+        <w:rFonts w:ascii="Wingdings" w:hAnsi="Wingdings" w:hint="default"/>
+      </w:rPr>
+    </w:lvl>
+    <w:lvl w:ilvl="6" w:tplc="04090001" w:tentative="1">
+      <w:start w:val="1"/>
+      <w:numFmt w:val="bullet"/>
+      <w:lvlText w:val=""/>
+      <w:lvlJc w:val="left"/>
+      <w:pPr>
+        <w:ind w:left="5040" w:hanging="360"/>
+      </w:pPr>
+      <w:rPr>
+        <w:rFonts w:ascii="Symbol" w:hAnsi="Symbol" w:hint="default"/>
+      </w:rPr>
+    </w:lvl>
+    <w:lvl w:ilvl="7" w:tplc="04090003" w:tentative="1">
+      <w:start w:val="1"/>
+      <w:numFmt w:val="bullet"/>
+      <w:lvlText w:val="o"/>
+      <w:lvlJc w:val="left"/>
+      <w:pPr>
+        <w:ind w:left="5760" w:hanging="360"/>
+      </w:pPr>
+      <w:rPr>
+        <w:rFonts w:ascii="Courier New" w:hAnsi="Courier New" w:hint="default"/>
+      </w:rPr>
+    </w:lvl>
+    <w:lvl w:ilvl="8" w:tplc="04090005" w:tentative="1">
+      <w:start w:val="1"/>
+      <w:numFmt w:val="bullet"/>
+      <w:lvlText w:val=""/>
+      <w:lvlJc w:val="left"/>
+      <w:pPr>
+        <w:ind w:left="6480" w:hanging="360"/>
+      </w:pPr>
+      <w:rPr>
+        <w:rFonts w:ascii="Wingdings" w:hAnsi="Wingdings" w:hint="default"/>
+      </w:rPr>
+    </w:lvl>
+  </w:abstractNum>
+  <w:abstractNum w:abstractNumId="4" w15:restartNumberingAfterBreak="0">
+    <w:nsid w:val="553C1D04"/>
+    <w:multiLevelType w:val="hybridMultilevel"/>
+    <w:tmpl w:val="C4EE6B6A"/>
+    <w:lvl w:ilvl="0" w:tplc="0409000F">
+      <w:start w:val="1"/>
+      <w:numFmt w:val="decimal"/>
+      <w:lvlText w:val="%1."/>
+      <w:lvlJc w:val="left"/>
+      <w:pPr>
+        <w:ind w:left="720" w:hanging="360"/>
+      </w:pPr>
+      <w:rPr>
+        <w:rFonts w:hint="default"/>
+      </w:rPr>
+    </w:lvl>
+    <w:lvl w:ilvl="1" w:tplc="04090019" w:tentative="1">
+      <w:start w:val="1"/>
+      <w:numFmt w:val="lowerLetter"/>
+      <w:lvlText w:val="%2."/>
+      <w:lvlJc w:val="left"/>
+      <w:pPr>
+        <w:ind w:left="1440" w:hanging="360"/>
+      </w:pPr>
+    </w:lvl>
+    <w:lvl w:ilvl="2" w:tplc="0409001B" w:tentative="1">
+      <w:start w:val="1"/>
+      <w:numFmt w:val="lowerRoman"/>
+      <w:lvlText w:val="%3."/>
+      <w:lvlJc w:val="right"/>
+      <w:pPr>
+        <w:ind w:left="2160" w:hanging="180"/>
+      </w:pPr>
+    </w:lvl>
+    <w:lvl w:ilvl="3" w:tplc="0409000F" w:tentative="1">
+      <w:start w:val="1"/>
+      <w:numFmt w:val="decimal"/>
+      <w:lvlText w:val="%4."/>
+      <w:lvlJc w:val="left"/>
+      <w:pPr>
+        <w:ind w:left="2880" w:hanging="360"/>
+      </w:pPr>
+    </w:lvl>
+    <w:lvl w:ilvl="4" w:tplc="04090019" w:tentative="1">
+      <w:start w:val="1"/>
+      <w:numFmt w:val="lowerLetter"/>
+      <w:lvlText w:val="%5."/>
+      <w:lvlJc w:val="left"/>
+      <w:pPr>
+        <w:ind w:left="3600" w:hanging="360"/>
+      </w:pPr>
+    </w:lvl>
+    <w:lvl w:ilvl="5" w:tplc="0409001B" w:tentative="1">
+      <w:start w:val="1"/>
+      <w:numFmt w:val="lowerRoman"/>
+      <w:lvlText w:val="%6."/>
+      <w:lvlJc w:val="right"/>
+      <w:pPr>
+        <w:ind w:left="4320" w:hanging="180"/>
+      </w:pPr>
+    </w:lvl>
+    <w:lvl w:ilvl="6" w:tplc="0409000F" w:tentative="1">
+      <w:start w:val="1"/>
+      <w:numFmt w:val="decimal"/>
+      <w:lvlText w:val="%7."/>
+      <w:lvlJc w:val="left"/>
+      <w:pPr>
+        <w:ind w:left="5040" w:hanging="360"/>
+      </w:pPr>
+    </w:lvl>
+    <w:lvl w:ilvl="7" w:tplc="04090019" w:tentative="1">
+      <w:start w:val="1"/>
+      <w:numFmt w:val="lowerLetter"/>
+      <w:lvlText w:val="%8."/>
+      <w:lvlJc w:val="left"/>
+      <w:pPr>
+        <w:ind w:left="5760" w:hanging="360"/>
+      </w:pPr>
+    </w:lvl>
+    <w:lvl w:ilvl="8" w:tplc="0409001B" w:tentative="1">
+      <w:start w:val="1"/>
+      <w:numFmt w:val="lowerRoman"/>
+      <w:lvlText w:val="%9."/>
+      <w:lvlJc w:val="right"/>
+      <w:pPr>
+        <w:ind w:left="6480" w:hanging="180"/>
+      </w:pPr>
+    </w:lvl>
+  </w:abstractNum>
+  <w:abstractNum w:abstractNumId="5" w15:restartNumberingAfterBreak="0">
+    <w:nsid w:val="58A32937"/>
+    <w:multiLevelType w:val="hybridMultilevel"/>
+    <w:tmpl w:val="8C3C4FE4"/>
+    <w:lvl w:ilvl="0" w:tplc="0409000F">
+      <w:start w:val="1"/>
+      <w:numFmt w:val="decimal"/>
+      <w:lvlText w:val="%1."/>
+      <w:lvlJc w:val="left"/>
+      <w:pPr>
+        <w:ind w:left="720" w:hanging="360"/>
+      </w:pPr>
+      <w:rPr>
+        <w:rFonts w:hint="default"/>
+      </w:rPr>
+    </w:lvl>
+    <w:lvl w:ilvl="1" w:tplc="04090019" w:tentative="1">
+      <w:start w:val="1"/>
+      <w:numFmt w:val="lowerLetter"/>
+      <w:lvlText w:val="%2."/>
+      <w:lvlJc w:val="left"/>
+      <w:pPr>
+        <w:ind w:left="1440" w:hanging="360"/>
+      </w:pPr>
+    </w:lvl>
+    <w:lvl w:ilvl="2" w:tplc="0409001B" w:tentative="1">
+      <w:start w:val="1"/>
+      <w:numFmt w:val="lowerRoman"/>
+      <w:lvlText w:val="%3."/>
+      <w:lvlJc w:val="right"/>
+      <w:pPr>
+        <w:ind w:left="2160" w:hanging="180"/>
+      </w:pPr>
+    </w:lvl>
+    <w:lvl w:ilvl="3" w:tplc="0409000F" w:tentative="1">
+      <w:start w:val="1"/>
+      <w:numFmt w:val="decimal"/>
+      <w:lvlText w:val="%4."/>
+      <w:lvlJc w:val="left"/>
+      <w:pPr>
+        <w:ind w:left="2880" w:hanging="360"/>
+      </w:pPr>
+    </w:lvl>
+    <w:lvl w:ilvl="4" w:tplc="04090019" w:tentative="1">
+      <w:start w:val="1"/>
+      <w:numFmt w:val="lowerLetter"/>
+      <w:lvlText w:val="%5."/>
+      <w:lvlJc w:val="left"/>
+      <w:pPr>
+        <w:ind w:left="3600" w:hanging="360"/>
+      </w:pPr>
+    </w:lvl>
+    <w:lvl w:ilvl="5" w:tplc="0409001B" w:tentative="1">
+      <w:start w:val="1"/>
+      <w:numFmt w:val="lowerRoman"/>
+      <w:lvlText w:val="%6."/>
+      <w:lvlJc w:val="right"/>
+      <w:pPr>
+        <w:ind w:left="4320" w:hanging="180"/>
+      </w:pPr>
+    </w:lvl>
+    <w:lvl w:ilvl="6" w:tplc="0409000F" w:tentative="1">
+      <w:start w:val="1"/>
+      <w:numFmt w:val="decimal"/>
+      <w:lvlText w:val="%7."/>
+      <w:lvlJc w:val="left"/>
+      <w:pPr>
+        <w:ind w:left="5040" w:hanging="360"/>
+      </w:pPr>
+    </w:lvl>
+    <w:lvl w:ilvl="7" w:tplc="04090019" w:tentative="1">
+      <w:start w:val="1"/>
+      <w:numFmt w:val="lowerLetter"/>
+      <w:lvlText w:val="%8."/>
+      <w:lvlJc w:val="left"/>
+      <w:pPr>
+        <w:ind w:left="5760" w:hanging="360"/>
+      </w:pPr>
+    </w:lvl>
+    <w:lvl w:ilvl="8" w:tplc="0409001B" w:tentative="1">
+      <w:start w:val="1"/>
+      <w:numFmt w:val="lowerRoman"/>
+      <w:lvlText w:val="%9."/>
+      <w:lvlJc w:val="right"/>
+      <w:pPr>
+        <w:ind w:left="6480" w:hanging="180"/>
+      </w:pPr>
+    </w:lvl>
+  </w:abstractNum>
+  <w:abstractNum w:abstractNumId="6" w15:restartNumberingAfterBreak="0">
+    <w:nsid w:val="75563B07"/>
+    <w:multiLevelType w:val="hybridMultilevel"/>
+    <w:tmpl w:val="7D300914"/>
+    <w:lvl w:ilvl="0" w:tplc="0409000F">
+      <w:start w:val="1"/>
+      <w:numFmt w:val="decimal"/>
+      <w:lvlText w:val="%1."/>
+      <w:lvlJc w:val="left"/>
+      <w:pPr>
+        <w:ind w:left="720" w:hanging="360"/>
+      </w:pPr>
+      <w:rPr>
+        <w:rFonts w:hint="default"/>
+      </w:rPr>
+    </w:lvl>
+    <w:lvl w:ilvl="1" w:tplc="04090019" w:tentative="1">
+      <w:start w:val="1"/>
+      <w:numFmt w:val="lowerLetter"/>
+      <w:lvlText w:val="%2."/>
+      <w:lvlJc w:val="left"/>
+      <w:pPr>
+        <w:ind w:left="1440" w:hanging="360"/>
+      </w:pPr>
+    </w:lvl>
+    <w:lvl w:ilvl="2" w:tplc="0409001B" w:tentative="1">
+      <w:start w:val="1"/>
+      <w:numFmt w:val="lowerRoman"/>
+      <w:lvlText w:val="%3."/>
+      <w:lvlJc w:val="right"/>
+      <w:pPr>
+        <w:ind w:left="2160" w:hanging="180"/>
+      </w:pPr>
+    </w:lvl>
+    <w:lvl w:ilvl="3" w:tplc="0409000F" w:tentative="1">
+      <w:start w:val="1"/>
+      <w:numFmt w:val="decimal"/>
+      <w:lvlText w:val="%4."/>
+      <w:lvlJc w:val="left"/>
+      <w:pPr>
+        <w:ind w:left="2880" w:hanging="360"/>
+      </w:pPr>
+    </w:lvl>
+    <w:lvl w:ilvl="4" w:tplc="04090019" w:tentative="1">
+      <w:start w:val="1"/>
+      <w:numFmt w:val="lowerLetter"/>
+      <w:lvlText w:val="%5."/>
+      <w:lvlJc w:val="left"/>
+      <w:pPr>
+        <w:ind w:left="3600" w:hanging="360"/>
+      </w:pPr>
+    </w:lvl>
+    <w:lvl w:ilvl="5" w:tplc="0409001B" w:tentative="1">
+      <w:start w:val="1"/>
+      <w:numFmt w:val="lowerRoman"/>
+      <w:lvlText w:val="%6."/>
+      <w:lvlJc w:val="right"/>
+      <w:pPr>
+        <w:ind w:left="4320" w:hanging="180"/>
+      </w:pPr>
+    </w:lvl>
+    <w:lvl w:ilvl="6" w:tplc="0409000F" w:tentative="1">
+      <w:start w:val="1"/>
+      <w:numFmt w:val="decimal"/>
+      <w:lvlText w:val="%7."/>
+      <w:lvlJc w:val="left"/>
+      <w:pPr>
+        <w:ind w:left="5040" w:hanging="360"/>
+      </w:pPr>
+    </w:lvl>
+    <w:lvl w:ilvl="7" w:tplc="04090019" w:tentative="1">
+      <w:start w:val="1"/>
+      <w:numFmt w:val="lowerLetter"/>
+      <w:lvlText w:val="%8."/>
+      <w:lvlJc w:val="left"/>
+      <w:pPr>
+        <w:ind w:left="5760" w:hanging="360"/>
+      </w:pPr>
+    </w:lvl>
+    <w:lvl w:ilvl="8" w:tplc="0409001B" w:tentative="1">
+      <w:start w:val="1"/>
+      <w:numFmt w:val="lowerRoman"/>
+      <w:lvlText w:val="%9."/>
+      <w:lvlJc w:val="right"/>
+      <w:pPr>
+        <w:ind w:left="6480" w:hanging="180"/>
+      </w:pPr>
+    </w:lvl>
+  </w:abstractNum>
+  <w:num w:numId="1" w16cid:durableId="344207064">
+    <w:abstractNumId w:val="6"/>
+  </w:num>
+  <w:num w:numId="2" w16cid:durableId="867374894">
+    <w:abstractNumId w:val="1"/>
+  </w:num>
+  <w:num w:numId="3" w16cid:durableId="643005426">
+    <w:abstractNumId w:val="5"/>
+  </w:num>
+  <w:num w:numId="4" w16cid:durableId="197740520">
+    <w:abstractNumId w:val="4"/>
+  </w:num>
+  <w:num w:numId="5" w16cid:durableId="1981416562">
+    <w:abstractNumId w:val="0"/>
+  </w:num>
+  <w:num w:numId="6" w16cid:durableId="653533671">
+    <w:abstractNumId w:val="3"/>
+  </w:num>
+  <w:num w:numId="7" w16cid:durableId="681976401">
+    <w:abstractNumId w:val="2"/>
+  </w:num>
+</w:numbering>
+</file>
+
 <file path=word/styles.xml><?xml version="1.0" encoding="utf-8"?>
-<w:styles xmlns:mc="http://schemas.openxmlformats.org/markup-compatibility/2006" xmlns:r="http://schemas.openxmlformats.org/officeDocument/2006/relationships" xmlns:w="http://schemas.openxmlformats.org/wordprocessingml/2006/main" xmlns:w14="http://schemas.microsoft.com/office/word/2010/wordml" xmlns:w15="http://schemas.microsoft.com/office/word/2012/wordml" xmlns:w16cex="http://schemas.microsoft.com/office/word/2018/wordml/cex" xmlns:w16cid="http://schemas.microsoft.com/office/word/2016/wordml/cid" xmlns:w16="http://schemas.microsoft.com/office/word/2018/wordml" xmlns:w16du="http://schemas.microsoft.com/office/word/2023/wordml/word16du" xmlns:w16sdtdh="http://schemas.microsoft.com/office/word/2020/wordml/sdtdatahash" xmlns:w16sdtfl="http://schemas.microsoft.com/office/word/2024/wordml/sdtformatlock" xmlns:w16se="http://schemas.microsoft.com/office/word/2015/wordml/symex" mc:Ignorable="w14 w15 w16se w16cid w16 w16cex w16sdtdh w16sdtfl w16du">
+<w:styles xmlns:mc="http://schemas.openxmlformats.org/markup-compatibility/2006" xmlns:r="http://schemas.openxmlformats.org/officeDocument/2006/relationships" xmlns:w="http://schemas.openxmlformats.org/wordprocessingml/2006/main" xmlns:w14="http://schemas.microsoft.com/office/word/2010/wordml" xmlns:w15="http://schemas.microsoft.com/office/word/2012/wordml" xmlns:w16cex="http://schemas.microsoft.com/office/word/2018/wordml/cex" xmlns:w16cid="http://schemas.microsoft.com/office/word/2016/wordml/cid" xmlns:w16="http://schemas.microsoft.com/office/word/2018/wordml" xmlns:w16sdtdh="http://schemas.microsoft.com/office/word/2020/wordml/sdtdatahash" xmlns:w16se="http://schemas.microsoft.com/office/word/2015/wordml/symex" mc:Ignorable="w14 w15 w16se w16cid w16 w16cex w16sdtdh">
   <w:docDefaults>
     <w:rPrDefault>
       <w:rPr>

</xml_diff>

<commit_message>
Added a paragraph for Description
</commit_message>
<xml_diff>
--- a/P1 Description.docx
+++ b/P1 Description.docx
@@ -1,6 +1,6 @@
 
 <file path=word/document.xml><?xml version="1.0" encoding="utf-8"?>
-<w:document xmlns:wpc="http://schemas.microsoft.com/office/word/2010/wordprocessingCanvas" xmlns:cx="http://schemas.microsoft.com/office/drawing/2014/chartex" xmlns:cx1="http://schemas.microsoft.com/office/drawing/2015/9/8/chartex" xmlns:cx2="http://schemas.microsoft.com/office/drawing/2015/10/21/chartex" xmlns:cx3="http://schemas.microsoft.com/office/drawing/2016/5/9/chartex" xmlns:cx4="http://schemas.microsoft.com/office/drawing/2016/5/10/chartex" xmlns:cx5="http://schemas.microsoft.com/office/drawing/2016/5/11/chartex" xmlns:cx6="http://schemas.microsoft.com/office/drawing/2016/5/12/chartex" xmlns:cx7="http://schemas.microsoft.com/office/drawing/2016/5/13/chartex" xmlns:cx8="http://schemas.microsoft.com/office/drawing/2016/5/14/chartex" xmlns:mc="http://schemas.openxmlformats.org/markup-compatibility/2006" xmlns:aink="http://schemas.microsoft.com/office/drawing/2016/ink" xmlns:am3d="http://schemas.microsoft.com/office/drawing/2017/model3d" xmlns:o="urn:schemas-microsoft-com:office:office" xmlns:oel="http://schemas.microsoft.com/office/2019/extlst" xmlns:r="http://schemas.openxmlformats.org/officeDocument/2006/relationships" xmlns:m="http://schemas.openxmlformats.org/officeDocument/2006/math" xmlns:v="urn:schemas-microsoft-com:vml" xmlns:wp14="http://schemas.microsoft.com/office/word/2010/wordprocessingDrawing" xmlns:wp="http://schemas.openxmlformats.org/drawingml/2006/wordprocessingDrawing" xmlns:w10="urn:schemas-microsoft-com:office:word" xmlns:w="http://schemas.openxmlformats.org/wordprocessingml/2006/main" xmlns:w14="http://schemas.microsoft.com/office/word/2010/wordml" xmlns:w15="http://schemas.microsoft.com/office/word/2012/wordml" xmlns:w16cex="http://schemas.microsoft.com/office/word/2018/wordml/cex" xmlns:w16cid="http://schemas.microsoft.com/office/word/2016/wordml/cid" xmlns:w16="http://schemas.microsoft.com/office/word/2018/wordml" xmlns:w16sdtdh="http://schemas.microsoft.com/office/word/2020/wordml/sdtdatahash" xmlns:w16se="http://schemas.microsoft.com/office/word/2015/wordml/symex" xmlns:wpg="http://schemas.microsoft.com/office/word/2010/wordprocessingGroup" xmlns:wpi="http://schemas.microsoft.com/office/word/2010/wordprocessingInk" xmlns:wne="http://schemas.microsoft.com/office/word/2006/wordml" xmlns:wps="http://schemas.microsoft.com/office/word/2010/wordprocessingShape" mc:Ignorable="w14 w15 w16se w16cid w16 w16cex w16sdtdh wp14">
+<w:document xmlns:wpc="http://schemas.microsoft.com/office/word/2010/wordprocessingCanvas" xmlns:cx="http://schemas.microsoft.com/office/drawing/2014/chartex" xmlns:cx1="http://schemas.microsoft.com/office/drawing/2015/9/8/chartex" xmlns:cx2="http://schemas.microsoft.com/office/drawing/2015/10/21/chartex" xmlns:cx3="http://schemas.microsoft.com/office/drawing/2016/5/9/chartex" xmlns:cx4="http://schemas.microsoft.com/office/drawing/2016/5/10/chartex" xmlns:cx5="http://schemas.microsoft.com/office/drawing/2016/5/11/chartex" xmlns:cx6="http://schemas.microsoft.com/office/drawing/2016/5/12/chartex" xmlns:cx7="http://schemas.microsoft.com/office/drawing/2016/5/13/chartex" xmlns:cx8="http://schemas.microsoft.com/office/drawing/2016/5/14/chartex" xmlns:mc="http://schemas.openxmlformats.org/markup-compatibility/2006" xmlns:aink="http://schemas.microsoft.com/office/drawing/2016/ink" xmlns:am3d="http://schemas.microsoft.com/office/drawing/2017/model3d" xmlns:o="urn:schemas-microsoft-com:office:office" xmlns:oel="http://schemas.microsoft.com/office/2019/extlst" xmlns:r="http://schemas.openxmlformats.org/officeDocument/2006/relationships" xmlns:m="http://schemas.openxmlformats.org/officeDocument/2006/math" xmlns:v="urn:schemas-microsoft-com:vml" xmlns:wp14="http://schemas.microsoft.com/office/word/2010/wordprocessingDrawing" xmlns:wp="http://schemas.openxmlformats.org/drawingml/2006/wordprocessingDrawing" xmlns:w10="urn:schemas-microsoft-com:office:word" xmlns:w="http://schemas.openxmlformats.org/wordprocessingml/2006/main" xmlns:w14="http://schemas.microsoft.com/office/word/2010/wordml" xmlns:w15="http://schemas.microsoft.com/office/word/2012/wordml" xmlns:w16cex="http://schemas.microsoft.com/office/word/2018/wordml/cex" xmlns:w16cid="http://schemas.microsoft.com/office/word/2016/wordml/cid" xmlns:w16="http://schemas.microsoft.com/office/word/2018/wordml" xmlns:w16du="http://schemas.microsoft.com/office/word/2023/wordml/word16du" xmlns:w16sdtdh="http://schemas.microsoft.com/office/word/2020/wordml/sdtdatahash" xmlns:w16sdtfl="http://schemas.microsoft.com/office/word/2024/wordml/sdtformatlock" xmlns:w16se="http://schemas.microsoft.com/office/word/2015/wordml/symex" xmlns:wpg="http://schemas.microsoft.com/office/word/2010/wordprocessingGroup" xmlns:wpi="http://schemas.microsoft.com/office/word/2010/wordprocessingInk" xmlns:wne="http://schemas.microsoft.com/office/word/2006/wordml" xmlns:wps="http://schemas.microsoft.com/office/word/2010/wordprocessingShape" mc:Ignorable="w14 w15 w16se w16cid w16 w16cex w16sdtdh w16sdtfl w16du wp14">
   <w:body>
     <w:p>
       <w:pPr>
@@ -17,6 +17,41 @@
       </w:pPr>
       <w:r>
         <w:t>Description</w:t>
+      </w:r>
+    </w:p>
+    <w:p>
+      <w:r>
+        <w:tab/>
+      </w:r>
+      <w:r>
+        <w:t xml:space="preserve">The Wish List Application </w:t>
+      </w:r>
+      <w:r>
+        <w:t xml:space="preserve">makes it easy to organize your Christmas wish lists. Users can create accounts and save multiple wish lists to manage personal items or </w:t>
+      </w:r>
+      <w:r>
+        <w:t xml:space="preserve">keep track of gifts for friends or family. </w:t>
+      </w:r>
+      <w:r>
+        <w:t xml:space="preserve">The application also features a Christmas </w:t>
+      </w:r>
+      <w:r>
+        <w:t xml:space="preserve">Countdown Clock and </w:t>
+      </w:r>
+      <w:r>
+        <w:t xml:space="preserve">a </w:t>
+      </w:r>
+      <w:r>
+        <w:t xml:space="preserve">Browse section </w:t>
+      </w:r>
+      <w:r>
+        <w:t>where users can explore more</w:t>
+      </w:r>
+      <w:r>
+        <w:t xml:space="preserve"> items.</w:t>
+      </w:r>
+      <w:r>
+        <w:t xml:space="preserve"> With a festive design and helpful features, the Wish List Application makes Christmas planning easier and more enjoyable!</w:t>
       </w:r>
     </w:p>
     <w:p>
@@ -120,15 +155,7 @@
         </w:numPr>
       </w:pPr>
       <w:r>
-        <w:t xml:space="preserve">As a user, upon login, I want to see a home page that welcomes me and provides a brief description with instructions on how to navigate/use the wish list </w:t>
-      </w:r>
-      <w:proofErr w:type="gramStart"/>
-      <w:r>
-        <w:t>application</w:t>
-      </w:r>
-      <w:proofErr w:type="gramEnd"/>
-      <w:r>
-        <w:t xml:space="preserve"> so I know how to use the app.</w:t>
+        <w:t>As a user, upon login, I want to see a home page that welcomes me and provides a brief description with instructions on how to navigate/use the wish list application so I know how to use the app.</w:t>
       </w:r>
     </w:p>
     <w:p>
@@ -155,15 +182,7 @@
         <w:t xml:space="preserve">As a user, I want </w:t>
       </w:r>
       <w:r>
-        <w:t xml:space="preserve">a dashboard so that </w:t>
-      </w:r>
-      <w:proofErr w:type="gramStart"/>
-      <w:r>
-        <w:t>all of</w:t>
-      </w:r>
-      <w:proofErr w:type="gramEnd"/>
-      <w:r>
-        <w:t xml:space="preserve"> my wish lists are located in one organized location in the application. </w:t>
+        <w:t xml:space="preserve">a dashboard so that all of my wish lists are located in one organized location in the application. </w:t>
       </w:r>
     </w:p>
     <w:p>
@@ -232,6 +251,7 @@
         </w:numPr>
       </w:pPr>
       <w:r>
+        <w:lastRenderedPageBreak/>
         <w:t>As a user, I want to add, update, and delete items on my wish list so that I can change my wish list based on my evolving interests.</w:t>
       </w:r>
     </w:p>
@@ -258,24 +278,6 @@
       <w:r>
         <w:t>As a user, I want to view my wish lists so I can know what items and lists are currently being managed.</w:t>
       </w:r>
-    </w:p>
-    <w:p>
-      <w:pPr>
-        <w:rPr>
-          <w:b/>
-          <w:bCs/>
-        </w:rPr>
-      </w:pPr>
-    </w:p>
-    <w:p>
-      <w:pPr>
-        <w:rPr>
-          <w:rFonts w:asciiTheme="majorHAnsi" w:eastAsiaTheme="majorEastAsia" w:hAnsiTheme="majorHAnsi" w:cstheme="majorBidi"/>
-          <w:color w:val="0F4761" w:themeColor="accent1" w:themeShade="BF"/>
-          <w:sz w:val="32"/>
-          <w:szCs w:val="32"/>
-        </w:rPr>
-      </w:pPr>
       <w:r>
         <w:br w:type="page"/>
       </w:r>
@@ -356,107 +358,164 @@
       </w:pPr>
       <w:r>
         <w:lastRenderedPageBreak/>
+        <w:drawing>
+          <wp:anchor distT="0" distB="0" distL="114300" distR="114300" simplePos="0" relativeHeight="251659264" behindDoc="0" locked="0" layoutInCell="1" allowOverlap="1" wp14:anchorId="4B538069" wp14:editId="07236099">
+            <wp:simplePos x="0" y="0"/>
+            <wp:positionH relativeFrom="margin">
+              <wp:posOffset>311150</wp:posOffset>
+            </wp:positionH>
+            <wp:positionV relativeFrom="paragraph">
+              <wp:posOffset>4454525</wp:posOffset>
+            </wp:positionV>
+            <wp:extent cx="5255260" cy="3764915"/>
+            <wp:effectExtent l="0" t="0" r="2540" b="6985"/>
+            <wp:wrapSquare wrapText="bothSides"/>
+            <wp:docPr id="157983795" name="Picture 1" descr="A screenshot of a login form&#10;&#10;AI-generated content may be incorrect."/>
+            <wp:cNvGraphicFramePr>
+              <a:graphicFrameLocks xmlns:a="http://schemas.openxmlformats.org/drawingml/2006/main" noChangeAspect="1"/>
+            </wp:cNvGraphicFramePr>
+            <a:graphic xmlns:a="http://schemas.openxmlformats.org/drawingml/2006/main">
+              <a:graphicData uri="http://schemas.openxmlformats.org/drawingml/2006/picture">
+                <pic:pic xmlns:pic="http://schemas.openxmlformats.org/drawingml/2006/picture">
+                  <pic:nvPicPr>
+                    <pic:cNvPr id="157983795" name="Picture 1" descr="A screenshot of a login form&#10;&#10;AI-generated content may be incorrect."/>
+                    <pic:cNvPicPr/>
+                  </pic:nvPicPr>
+                  <pic:blipFill>
+                    <a:blip r:embed="rId6" cstate="print">
+                      <a:extLst>
+                        <a:ext uri="{28A0092B-C50C-407E-A947-70E740481C1C}">
+                          <a14:useLocalDpi xmlns:a14="http://schemas.microsoft.com/office/drawing/2010/main" val="0"/>
+                        </a:ext>
+                      </a:extLst>
+                    </a:blip>
+                    <a:stretch>
+                      <a:fillRect/>
+                    </a:stretch>
+                  </pic:blipFill>
+                  <pic:spPr>
+                    <a:xfrm>
+                      <a:off x="0" y="0"/>
+                      <a:ext cx="5255260" cy="3764915"/>
+                    </a:xfrm>
+                    <a:prstGeom prst="rect">
+                      <a:avLst/>
+                    </a:prstGeom>
+                  </pic:spPr>
+                </pic:pic>
+              </a:graphicData>
+            </a:graphic>
+            <wp14:sizeRelH relativeFrom="margin">
+              <wp14:pctWidth>0</wp14:pctWidth>
+            </wp14:sizeRelH>
+            <wp14:sizeRelV relativeFrom="margin">
+              <wp14:pctHeight>0</wp14:pctHeight>
+            </wp14:sizeRelV>
+          </wp:anchor>
+        </w:drawing>
+      </w:r>
+      <w:r>
+        <w:drawing>
+          <wp:anchor distT="0" distB="0" distL="114300" distR="114300" simplePos="0" relativeHeight="251658240" behindDoc="1" locked="0" layoutInCell="1" allowOverlap="1" wp14:anchorId="3398C398" wp14:editId="24E34013">
+            <wp:simplePos x="0" y="0"/>
+            <wp:positionH relativeFrom="column">
+              <wp:posOffset>-158750</wp:posOffset>
+            </wp:positionH>
+            <wp:positionV relativeFrom="paragraph">
+              <wp:posOffset>466725</wp:posOffset>
+            </wp:positionV>
+            <wp:extent cx="5943600" cy="3750310"/>
+            <wp:effectExtent l="0" t="0" r="0" b="2540"/>
+            <wp:wrapSquare wrapText="bothSides"/>
+            <wp:docPr id="307905878" name="Picture 1" descr="A screenshot of a website&#10;&#10;AI-generated content may be incorrect."/>
+            <wp:cNvGraphicFramePr>
+              <a:graphicFrameLocks xmlns:a="http://schemas.openxmlformats.org/drawingml/2006/main" noChangeAspect="1"/>
+            </wp:cNvGraphicFramePr>
+            <a:graphic xmlns:a="http://schemas.openxmlformats.org/drawingml/2006/main">
+              <a:graphicData uri="http://schemas.openxmlformats.org/drawingml/2006/picture">
+                <pic:pic xmlns:pic="http://schemas.openxmlformats.org/drawingml/2006/picture">
+                  <pic:nvPicPr>
+                    <pic:cNvPr id="307905878" name="Picture 1" descr="A screenshot of a website&#10;&#10;AI-generated content may be incorrect."/>
+                    <pic:cNvPicPr/>
+                  </pic:nvPicPr>
+                  <pic:blipFill>
+                    <a:blip r:embed="rId7">
+                      <a:extLst>
+                        <a:ext uri="{28A0092B-C50C-407E-A947-70E740481C1C}">
+                          <a14:useLocalDpi xmlns:a14="http://schemas.microsoft.com/office/drawing/2010/main" val="0"/>
+                        </a:ext>
+                      </a:extLst>
+                    </a:blip>
+                    <a:stretch>
+                      <a:fillRect/>
+                    </a:stretch>
+                  </pic:blipFill>
+                  <pic:spPr>
+                    <a:xfrm>
+                      <a:off x="0" y="0"/>
+                      <a:ext cx="5943600" cy="3750310"/>
+                    </a:xfrm>
+                    <a:prstGeom prst="rect">
+                      <a:avLst/>
+                    </a:prstGeom>
+                  </pic:spPr>
+                </pic:pic>
+              </a:graphicData>
+            </a:graphic>
+          </wp:anchor>
+        </w:drawing>
+      </w:r>
+      <w:r>
         <w:t>Wire Frame</w:t>
       </w:r>
     </w:p>
     <w:p>
       <w:r>
-        <w:br w:type="page"/>
-      </w:r>
-    </w:p>
-    <w:p>
-      <w:r>
         <w:lastRenderedPageBreak/>
-        <w:t>Tasks:</w:t>
-      </w:r>
-    </w:p>
-    <w:p>
-      <w:r>
-        <w:t>Java/Spring</w:t>
-      </w:r>
-    </w:p>
-    <w:p>
-      <w:r>
-        <w:tab/>
-        <w:t>Model</w:t>
-      </w:r>
-      <w:r>
-        <w:t xml:space="preserve"> - status</w:t>
-      </w:r>
-    </w:p>
-    <w:p>
-      <w:pPr>
-        <w:ind w:firstLine="720"/>
-      </w:pPr>
-      <w:r>
-        <w:t>Repository</w:t>
-      </w:r>
-      <w:r>
-        <w:t xml:space="preserve"> - status</w:t>
-      </w:r>
-    </w:p>
-    <w:p>
-      <w:pPr>
-        <w:ind w:firstLine="720"/>
-      </w:pPr>
-      <w:r>
-        <w:t>Service</w:t>
-      </w:r>
-      <w:r>
-        <w:t xml:space="preserve"> - status</w:t>
-      </w:r>
-    </w:p>
-    <w:p>
-      <w:pPr>
-        <w:ind w:firstLine="720"/>
-      </w:pPr>
-      <w:r>
-        <w:t>DTO</w:t>
-      </w:r>
-      <w:r>
-        <w:t xml:space="preserve"> - status</w:t>
-      </w:r>
-    </w:p>
-    <w:p>
-      <w:pPr>
-        <w:ind w:firstLine="720"/>
-      </w:pPr>
-      <w:r>
-        <w:t>Controller</w:t>
-      </w:r>
-      <w:r>
-        <w:t>s - status</w:t>
-      </w:r>
-    </w:p>
-    <w:p>
-      <w:pPr>
-        <w:ind w:firstLine="720"/>
-      </w:pPr>
-      <w:r>
-        <w:t>Testing</w:t>
-      </w:r>
-      <w:r>
-        <w:t xml:space="preserve"> - TODO</w:t>
-      </w:r>
-    </w:p>
-    <w:p>
-      <w:r>
-        <w:t>Angular</w:t>
-      </w:r>
-    </w:p>
-    <w:p>
-      <w:r>
-        <w:tab/>
-        <w:t>Components</w:t>
-      </w:r>
-    </w:p>
-    <w:p>
-      <w:r>
-        <w:tab/>
-        <w:t>Testing</w:t>
-      </w:r>
-      <w:r>
-        <w:t xml:space="preserve"> - TODO</w:t>
+        <w:drawing>
+          <wp:inline distT="0" distB="0" distL="0" distR="0" wp14:anchorId="71F7E942" wp14:editId="36CA3A17">
+            <wp:extent cx="6424785" cy="3903027"/>
+            <wp:effectExtent l="0" t="0" r="0" b="2540"/>
+            <wp:docPr id="775111448" name="Picture 1" descr="A screenshot of a computer&#10;&#10;AI-generated content may be incorrect."/>
+            <wp:cNvGraphicFramePr>
+              <a:graphicFrameLocks xmlns:a="http://schemas.openxmlformats.org/drawingml/2006/main" noChangeAspect="1"/>
+            </wp:cNvGraphicFramePr>
+            <a:graphic xmlns:a="http://schemas.openxmlformats.org/drawingml/2006/main">
+              <a:graphicData uri="http://schemas.openxmlformats.org/drawingml/2006/picture">
+                <pic:pic xmlns:pic="http://schemas.openxmlformats.org/drawingml/2006/picture">
+                  <pic:nvPicPr>
+                    <pic:cNvPr id="775111448" name="Picture 1" descr="A screenshot of a computer&#10;&#10;AI-generated content may be incorrect."/>
+                    <pic:cNvPicPr/>
+                  </pic:nvPicPr>
+                  <pic:blipFill rotWithShape="1">
+                    <a:blip r:embed="rId8"/>
+                    <a:srcRect l="2074" t="4440"/>
+                    <a:stretch>
+                      <a:fillRect/>
+                    </a:stretch>
+                  </pic:blipFill>
+                  <pic:spPr bwMode="auto">
+                    <a:xfrm>
+                      <a:off x="0" y="0"/>
+                      <a:ext cx="6424785" cy="3903027"/>
+                    </a:xfrm>
+                    <a:prstGeom prst="rect">
+                      <a:avLst/>
+                    </a:prstGeom>
+                    <a:ln>
+                      <a:noFill/>
+                    </a:ln>
+                    <a:extLst>
+                      <a:ext uri="{53640926-AAD7-44D8-BBD7-CCE9431645EC}">
+                        <a14:shadowObscured xmlns:a14="http://schemas.microsoft.com/office/drawing/2010/main"/>
+                      </a:ext>
+                    </a:extLst>
+                  </pic:spPr>
+                </pic:pic>
+              </a:graphicData>
+            </a:graphic>
+          </wp:inline>
+        </w:drawing>
       </w:r>
     </w:p>
     <w:sectPr>
@@ -470,7 +529,7 @@
 </file>
 
 <file path=word/numbering.xml><?xml version="1.0" encoding="utf-8"?>
-<w:numbering xmlns:wpc="http://schemas.microsoft.com/office/word/2010/wordprocessingCanvas" xmlns:cx="http://schemas.microsoft.com/office/drawing/2014/chartex" xmlns:cx1="http://schemas.microsoft.com/office/drawing/2015/9/8/chartex" xmlns:cx2="http://schemas.microsoft.com/office/drawing/2015/10/21/chartex" xmlns:cx3="http://schemas.microsoft.com/office/drawing/2016/5/9/chartex" xmlns:cx4="http://schemas.microsoft.com/office/drawing/2016/5/10/chartex" xmlns:cx5="http://schemas.microsoft.com/office/drawing/2016/5/11/chartex" xmlns:cx6="http://schemas.microsoft.com/office/drawing/2016/5/12/chartex" xmlns:cx7="http://schemas.microsoft.com/office/drawing/2016/5/13/chartex" xmlns:cx8="http://schemas.microsoft.com/office/drawing/2016/5/14/chartex" xmlns:mc="http://schemas.openxmlformats.org/markup-compatibility/2006" xmlns:aink="http://schemas.microsoft.com/office/drawing/2016/ink" xmlns:am3d="http://schemas.microsoft.com/office/drawing/2017/model3d" xmlns:o="urn:schemas-microsoft-com:office:office" xmlns:oel="http://schemas.microsoft.com/office/2019/extlst" xmlns:r="http://schemas.openxmlformats.org/officeDocument/2006/relationships" xmlns:m="http://schemas.openxmlformats.org/officeDocument/2006/math" xmlns:v="urn:schemas-microsoft-com:vml" xmlns:wp14="http://schemas.microsoft.com/office/word/2010/wordprocessingDrawing" xmlns:wp="http://schemas.openxmlformats.org/drawingml/2006/wordprocessingDrawing" xmlns:w10="urn:schemas-microsoft-com:office:word" xmlns:w="http://schemas.openxmlformats.org/wordprocessingml/2006/main" xmlns:w14="http://schemas.microsoft.com/office/word/2010/wordml" xmlns:w15="http://schemas.microsoft.com/office/word/2012/wordml" xmlns:w16cex="http://schemas.microsoft.com/office/word/2018/wordml/cex" xmlns:w16cid="http://schemas.microsoft.com/office/word/2016/wordml/cid" xmlns:w16="http://schemas.microsoft.com/office/word/2018/wordml" xmlns:w16sdtdh="http://schemas.microsoft.com/office/word/2020/wordml/sdtdatahash" xmlns:w16se="http://schemas.microsoft.com/office/word/2015/wordml/symex" xmlns:wpg="http://schemas.microsoft.com/office/word/2010/wordprocessingGroup" xmlns:wpi="http://schemas.microsoft.com/office/word/2010/wordprocessingInk" xmlns:wne="http://schemas.microsoft.com/office/word/2006/wordml" xmlns:wps="http://schemas.microsoft.com/office/word/2010/wordprocessingShape" mc:Ignorable="w14 w15 w16se w16cid w16 w16cex w16sdtdh wp14">
+<w:numbering xmlns:wpc="http://schemas.microsoft.com/office/word/2010/wordprocessingCanvas" xmlns:cx="http://schemas.microsoft.com/office/drawing/2014/chartex" xmlns:cx1="http://schemas.microsoft.com/office/drawing/2015/9/8/chartex" xmlns:cx2="http://schemas.microsoft.com/office/drawing/2015/10/21/chartex" xmlns:cx3="http://schemas.microsoft.com/office/drawing/2016/5/9/chartex" xmlns:cx4="http://schemas.microsoft.com/office/drawing/2016/5/10/chartex" xmlns:cx5="http://schemas.microsoft.com/office/drawing/2016/5/11/chartex" xmlns:cx6="http://schemas.microsoft.com/office/drawing/2016/5/12/chartex" xmlns:cx7="http://schemas.microsoft.com/office/drawing/2016/5/13/chartex" xmlns:cx8="http://schemas.microsoft.com/office/drawing/2016/5/14/chartex" xmlns:mc="http://schemas.openxmlformats.org/markup-compatibility/2006" xmlns:aink="http://schemas.microsoft.com/office/drawing/2016/ink" xmlns:am3d="http://schemas.microsoft.com/office/drawing/2017/model3d" xmlns:o="urn:schemas-microsoft-com:office:office" xmlns:oel="http://schemas.microsoft.com/office/2019/extlst" xmlns:r="http://schemas.openxmlformats.org/officeDocument/2006/relationships" xmlns:m="http://schemas.openxmlformats.org/officeDocument/2006/math" xmlns:v="urn:schemas-microsoft-com:vml" xmlns:wp14="http://schemas.microsoft.com/office/word/2010/wordprocessingDrawing" xmlns:wp="http://schemas.openxmlformats.org/drawingml/2006/wordprocessingDrawing" xmlns:w10="urn:schemas-microsoft-com:office:word" xmlns:w="http://schemas.openxmlformats.org/wordprocessingml/2006/main" xmlns:w14="http://schemas.microsoft.com/office/word/2010/wordml" xmlns:w15="http://schemas.microsoft.com/office/word/2012/wordml" xmlns:w16cex="http://schemas.microsoft.com/office/word/2018/wordml/cex" xmlns:w16cid="http://schemas.microsoft.com/office/word/2016/wordml/cid" xmlns:w16="http://schemas.microsoft.com/office/word/2018/wordml" xmlns:w16du="http://schemas.microsoft.com/office/word/2023/wordml/word16du" xmlns:w16sdtdh="http://schemas.microsoft.com/office/word/2020/wordml/sdtdatahash" xmlns:w16sdtfl="http://schemas.microsoft.com/office/word/2024/wordml/sdtformatlock" xmlns:w16se="http://schemas.microsoft.com/office/word/2015/wordml/symex" xmlns:wpg="http://schemas.microsoft.com/office/word/2010/wordprocessingGroup" xmlns:wpi="http://schemas.microsoft.com/office/word/2010/wordprocessingInk" xmlns:wne="http://schemas.microsoft.com/office/word/2006/wordml" xmlns:wps="http://schemas.microsoft.com/office/word/2010/wordprocessingShape" mc:Ignorable="w14 w15 w16se w16cid w16 w16cex w16sdtdh w16sdtfl w16du wp14">
   <w:abstractNum w:abstractNumId="0" w15:restartNumberingAfterBreak="0">
     <w:nsid w:val="3A36567C"/>
     <w:multiLevelType w:val="hybridMultilevel"/>
@@ -1167,7 +1226,7 @@
 </file>
 
 <file path=word/styles.xml><?xml version="1.0" encoding="utf-8"?>
-<w:styles xmlns:mc="http://schemas.openxmlformats.org/markup-compatibility/2006" xmlns:r="http://schemas.openxmlformats.org/officeDocument/2006/relationships" xmlns:w="http://schemas.openxmlformats.org/wordprocessingml/2006/main" xmlns:w14="http://schemas.microsoft.com/office/word/2010/wordml" xmlns:w15="http://schemas.microsoft.com/office/word/2012/wordml" xmlns:w16cex="http://schemas.microsoft.com/office/word/2018/wordml/cex" xmlns:w16cid="http://schemas.microsoft.com/office/word/2016/wordml/cid" xmlns:w16="http://schemas.microsoft.com/office/word/2018/wordml" xmlns:w16sdtdh="http://schemas.microsoft.com/office/word/2020/wordml/sdtdatahash" xmlns:w16se="http://schemas.microsoft.com/office/word/2015/wordml/symex" mc:Ignorable="w14 w15 w16se w16cid w16 w16cex w16sdtdh">
+<w:styles xmlns:mc="http://schemas.openxmlformats.org/markup-compatibility/2006" xmlns:r="http://schemas.openxmlformats.org/officeDocument/2006/relationships" xmlns:w="http://schemas.openxmlformats.org/wordprocessingml/2006/main" xmlns:w14="http://schemas.microsoft.com/office/word/2010/wordml" xmlns:w15="http://schemas.microsoft.com/office/word/2012/wordml" xmlns:w16cex="http://schemas.microsoft.com/office/word/2018/wordml/cex" xmlns:w16cid="http://schemas.microsoft.com/office/word/2016/wordml/cid" xmlns:w16="http://schemas.microsoft.com/office/word/2018/wordml" xmlns:w16du="http://schemas.microsoft.com/office/word/2023/wordml/word16du" xmlns:w16sdtdh="http://schemas.microsoft.com/office/word/2020/wordml/sdtdatahash" xmlns:w16sdtfl="http://schemas.microsoft.com/office/word/2024/wordml/sdtformatlock" xmlns:w16se="http://schemas.microsoft.com/office/word/2015/wordml/symex" mc:Ignorable="w14 w15 w16se w16cid w16 w16cex w16sdtdh w16sdtfl w16du">
   <w:docDefaults>
     <w:rPrDefault>
       <w:rPr>

</xml_diff>